<commit_message>
Added MF display page
</commit_message>
<xml_diff>
--- a/Final Thesis/Final Thesis.docx
+++ b/Final Thesis/Final Thesis.docx
@@ -90,28 +90,13 @@
       <w:pPr>
         <w:ind w:left="25"/>
         <w:jc w:val="center"/>
+      </w:pPr>
+      <w:r>
         <w:rPr>
           <w:i/>
           <w:sz w:val="28"/>
         </w:rPr>
-      </w:pPr>
-      <w:r>
-        <w:rPr>
-          <w:i/>
-          <w:sz w:val="28"/>
-        </w:rPr>
         <w:t>by</w:t>
-      </w:r>
-    </w:p>
-    <w:p>
-      <w:pPr>
-        <w:pStyle w:val="BodyText"/>
-        <w:spacing w:before="247"/>
-        <w:ind w:left="19"/>
-        <w:jc w:val="center"/>
-      </w:pPr>
-      <w:r>
-        <w:t>&lt;Times New Roman, Font 14, Italic&gt;</w:t>
       </w:r>
     </w:p>
     <w:p>
@@ -163,25 +148,6 @@
     <w:p>
       <w:pPr>
         <w:pStyle w:val="BodyText"/>
-        <w:spacing w:before="248"/>
-        <w:ind w:left="16"/>
-        <w:jc w:val="center"/>
-      </w:pPr>
-      <w:r>
-        <w:t>&lt;Times New Roman, Font 16, Bold, CAPS&gt;</w:t>
-      </w:r>
-    </w:p>
-    <w:p>
-      <w:pPr>
-        <w:pStyle w:val="BodyText"/>
-        <w:rPr>
-          <w:sz w:val="20"/>
-        </w:rPr>
-      </w:pPr>
-    </w:p>
-    <w:p>
-      <w:pPr>
-        <w:pStyle w:val="BodyText"/>
         <w:rPr>
           <w:sz w:val="20"/>
         </w:rPr>
@@ -225,7 +191,7 @@
           <w:lang w:val="en-IN" w:eastAsia="en-IN" w:bidi="ar-SA"/>
         </w:rPr>
         <w:drawing>
-          <wp:anchor distT="0" distB="0" distL="0" distR="0" simplePos="0" relativeHeight="251659264" behindDoc="0" locked="0" layoutInCell="1" allowOverlap="1" wp14:anchorId="680B31C6" wp14:editId="10816009">
+          <wp:anchor distT="0" distB="0" distL="0" distR="0" simplePos="0" relativeHeight="251658240" behindDoc="0" locked="0" layoutInCell="1" allowOverlap="1" wp14:anchorId="680B31C6" wp14:editId="10816009">
             <wp:simplePos x="0" y="0"/>
             <wp:positionH relativeFrom="page">
               <wp:posOffset>2361071</wp:posOffset>
@@ -248,7 +214,7 @@
                     <pic:cNvPicPr/>
                   </pic:nvPicPr>
                   <pic:blipFill>
-                    <a:blip r:embed="rId4" cstate="print"/>
+                    <a:blip r:embed="rId5" cstate="print"/>
                     <a:stretch>
                       <a:fillRect/>
                     </a:stretch>
@@ -376,10 +342,10 @@
       <w:r>
         <w:rPr>
           <w:noProof/>
-          <w:lang w:val="en-IN" w:eastAsia="en-IN" w:bidi="ar-SA"/>
-        </w:rPr>
+        </w:rPr>
+        <w:lastRenderedPageBreak/>
         <w:drawing>
-          <wp:inline distT="0" distB="0" distL="0" distR="0" wp14:anchorId="276D6612" wp14:editId="2AF17E0F">
+          <wp:inline distT="0" distB="0" distL="0" distR="0" wp14:anchorId="276D6612" wp14:editId="429B310F">
             <wp:extent cx="2576195" cy="986155"/>
             <wp:effectExtent l="0" t="0" r="0" b="4445"/>
             <wp:docPr id="56" name="Picture 56"/>
@@ -390,25 +356,22 @@
               <a:graphicData uri="http://schemas.openxmlformats.org/drawingml/2006/picture">
                 <pic:pic xmlns:pic="http://schemas.openxmlformats.org/drawingml/2006/picture">
                   <pic:nvPicPr>
-                    <pic:cNvPr id="0" name="Picture 1"/>
-                    <pic:cNvPicPr>
-                      <a:picLocks noChangeAspect="1" noChangeArrowheads="1"/>
-                    </pic:cNvPicPr>
+                    <pic:cNvPr id="0" name="Picture 56"/>
+                    <pic:cNvPicPr/>
                   </pic:nvPicPr>
                   <pic:blipFill>
-                    <a:blip r:embed="rId5" cstate="print">
+                    <a:blip r:embed="rId6">
                       <a:extLst>
                         <a:ext uri="{28A0092B-C50C-407E-A947-70E740481C1C}">
                           <a14:useLocalDpi xmlns:a14="http://schemas.microsoft.com/office/drawing/2010/main" val="0"/>
                         </a:ext>
                       </a:extLst>
                     </a:blip>
-                    <a:srcRect/>
                     <a:stretch>
                       <a:fillRect/>
                     </a:stretch>
                   </pic:blipFill>
-                  <pic:spPr bwMode="auto">
+                  <pic:spPr>
                     <a:xfrm>
                       <a:off x="0" y="0"/>
                       <a:ext cx="2576195" cy="986155"/>
@@ -416,10 +379,6 @@
                     <a:prstGeom prst="rect">
                       <a:avLst/>
                     </a:prstGeom>
-                    <a:noFill/>
-                    <a:ln>
-                      <a:noFill/>
-                    </a:ln>
                   </pic:spPr>
                 </pic:pic>
               </a:graphicData>
@@ -918,11 +877,10 @@
       <w:r>
         <w:rPr>
           <w:noProof/>
-          <w:lang w:val="en-IN" w:eastAsia="en-IN" w:bidi="ar-SA"/>
         </w:rPr>
         <w:lastRenderedPageBreak/>
         <w:drawing>
-          <wp:inline distT="0" distB="0" distL="0" distR="0" wp14:anchorId="2BA8E98A" wp14:editId="0A141812">
+          <wp:inline distT="0" distB="0" distL="0" distR="0" wp14:anchorId="2BA8E98A" wp14:editId="75F0D4F6">
             <wp:extent cx="2576195" cy="986155"/>
             <wp:effectExtent l="0" t="0" r="0" b="4445"/>
             <wp:docPr id="62" name="Picture 62"/>
@@ -933,25 +891,22 @@
               <a:graphicData uri="http://schemas.openxmlformats.org/drawingml/2006/picture">
                 <pic:pic xmlns:pic="http://schemas.openxmlformats.org/drawingml/2006/picture">
                   <pic:nvPicPr>
-                    <pic:cNvPr id="0" name="Picture 1"/>
-                    <pic:cNvPicPr>
-                      <a:picLocks noChangeAspect="1" noChangeArrowheads="1"/>
-                    </pic:cNvPicPr>
+                    <pic:cNvPr id="0" name="Picture 62"/>
+                    <pic:cNvPicPr/>
                   </pic:nvPicPr>
                   <pic:blipFill>
-                    <a:blip r:embed="rId5" cstate="print">
+                    <a:blip r:embed="rId6">
                       <a:extLst>
                         <a:ext uri="{28A0092B-C50C-407E-A947-70E740481C1C}">
                           <a14:useLocalDpi xmlns:a14="http://schemas.microsoft.com/office/drawing/2010/main" val="0"/>
                         </a:ext>
                       </a:extLst>
                     </a:blip>
-                    <a:srcRect/>
                     <a:stretch>
                       <a:fillRect/>
                     </a:stretch>
                   </pic:blipFill>
-                  <pic:spPr bwMode="auto">
+                  <pic:spPr>
                     <a:xfrm>
                       <a:off x="0" y="0"/>
                       <a:ext cx="2576195" cy="986155"/>
@@ -959,10 +914,6 @@
                     <a:prstGeom prst="rect">
                       <a:avLst/>
                     </a:prstGeom>
-                    <a:noFill/>
-                    <a:ln>
-                      <a:noFill/>
-                    </a:ln>
                   </pic:spPr>
                 </pic:pic>
               </a:graphicData>
@@ -1124,21 +1075,7 @@
           <w:rFonts w:eastAsia="Arial"/>
           <w:sz w:val="23"/>
         </w:rPr>
-        <w:t xml:space="preserve">) to VIT Chennai, in partial </w:t>
-      </w:r>
-      <w:r>
-        <w:rPr>
-          <w:rFonts w:eastAsia="Arial"/>
-          <w:sz w:val="23"/>
-        </w:rPr>
-        <w:t>fulfillment</w:t>
-      </w:r>
-      <w:r>
-        <w:rPr>
-          <w:rFonts w:eastAsia="Arial"/>
-          <w:sz w:val="23"/>
-        </w:rPr>
-        <w:t xml:space="preserve"> of the requirement for the award of the degree of </w:t>
+        <w:t xml:space="preserve">) to VIT Chennai, in partial fulfillment of the requirement for the award of the degree of </w:t>
       </w:r>
       <w:r>
         <w:rPr>
@@ -1596,11 +1533,9 @@
       <w:pPr>
         <w:spacing w:line="200" w:lineRule="exact"/>
       </w:pPr>
-    </w:p>
-    <w:p>
-      <w:pPr>
-        <w:spacing w:line="200" w:lineRule="exact"/>
-      </w:pPr>
+      <w:r>
+        <w:t xml:space="preserve">      </w:t>
+      </w:r>
     </w:p>
     <w:p>
       <w:pPr>
@@ -2036,46 +1971,7 @@
     <w:p>
       <w:pPr>
         <w:pStyle w:val="BodyText"/>
-        <w:rPr>
-          <w:sz w:val="20"/>
-        </w:rPr>
-      </w:pPr>
-    </w:p>
-    <w:p>
-      <w:pPr>
-        <w:pStyle w:val="BodyText"/>
-        <w:rPr>
-          <w:sz w:val="20"/>
-        </w:rPr>
-      </w:pPr>
-    </w:p>
-    <w:p>
-      <w:pPr>
-        <w:pStyle w:val="BodyText"/>
-        <w:rPr>
-          <w:sz w:val="20"/>
-        </w:rPr>
-      </w:pPr>
-    </w:p>
-    <w:p>
-      <w:pPr>
-        <w:pStyle w:val="BodyText"/>
-        <w:rPr>
-          <w:sz w:val="20"/>
-        </w:rPr>
-      </w:pPr>
-    </w:p>
-    <w:p>
-      <w:pPr>
-        <w:pStyle w:val="BodyText"/>
-        <w:rPr>
-          <w:sz w:val="20"/>
-        </w:rPr>
-      </w:pPr>
-    </w:p>
-    <w:p>
-      <w:pPr>
-        <w:pStyle w:val="BodyText"/>
+        <w:spacing w:before="11"/>
         <w:rPr>
           <w:sz w:val="20"/>
         </w:rPr>
@@ -2099,25 +1995,53 @@
           <w:sz w:val="28"/>
         </w:rPr>
       </w:pPr>
-      <w:proofErr w:type="spellStart"/>
-      <w:r>
+    </w:p>
+    <w:p>
+      <w:pPr>
+        <w:ind w:left="23"/>
+        <w:jc w:val="center"/>
         <w:rPr>
           <w:i/>
           <w:sz w:val="28"/>
         </w:rPr>
-        <w:t>i</w:t>
-      </w:r>
-      <w:proofErr w:type="spellEnd"/>
-    </w:p>
-    <w:p>
-      <w:pPr>
-        <w:spacing w:line="200" w:lineRule="exact"/>
-      </w:pPr>
-    </w:p>
-    <w:p>
-      <w:pPr>
-        <w:spacing w:line="200" w:lineRule="exact"/>
-      </w:pPr>
+      </w:pPr>
+    </w:p>
+    <w:p>
+      <w:pPr>
+        <w:ind w:left="23"/>
+        <w:jc w:val="center"/>
+        <w:rPr>
+          <w:i/>
+          <w:sz w:val="28"/>
+        </w:rPr>
+      </w:pPr>
+    </w:p>
+    <w:p>
+      <w:pPr>
+        <w:ind w:left="23"/>
+        <w:jc w:val="center"/>
+        <w:rPr>
+          <w:i/>
+          <w:sz w:val="28"/>
+        </w:rPr>
+      </w:pPr>
+    </w:p>
+    <w:p>
+      <w:pPr>
+        <w:ind w:left="23"/>
+        <w:jc w:val="center"/>
+        <w:rPr>
+          <w:i/>
+          <w:sz w:val="28"/>
+        </w:rPr>
+      </w:pPr>
+      <w:r>
+        <w:rPr>
+          <w:i/>
+          <w:sz w:val="28"/>
+        </w:rPr>
+        <w:t>I</w:t>
+      </w:r>
     </w:p>
     <w:p>
       <w:pPr>
@@ -2156,10 +2080,7 @@
         <w:jc w:val="both"/>
       </w:pPr>
       <w:r>
-        <w:t xml:space="preserve">It is my pleasure to express with deep sense of gratitude to </w:t>
-      </w:r>
-      <w:r>
-        <w:t xml:space="preserve">Dr G. </w:t>
+        <w:t xml:space="preserve">It is my pleasure to express with deep sense of gratitude to Dr G. </w:t>
       </w:r>
       <w:proofErr w:type="spellStart"/>
       <w:r>
@@ -2169,14 +2090,9 @@
       <w:r>
         <w:t>,</w:t>
       </w:r>
-    </w:p>
-    <w:p>
-      <w:pPr>
-        <w:pStyle w:val="BodyText"/>
-        <w:spacing w:before="50" w:line="276" w:lineRule="auto"/>
-        <w:ind w:left="460" w:right="437"/>
-        <w:jc w:val="both"/>
-      </w:pPr>
+      <w:r>
+        <w:t xml:space="preserve"> </w:t>
+      </w:r>
       <w:r>
         <w:t>Asst. Professor</w:t>
       </w:r>
@@ -2875,13 +2791,17 @@
         </w:tabs>
         <w:spacing w:before="250" w:line="276" w:lineRule="auto"/>
         <w:ind w:left="460"/>
-        <w:jc w:val="both"/>
       </w:pPr>
       <w:r>
         <w:t>Date:</w:t>
       </w:r>
       <w:r>
-        <w:tab/>
+        <w:t xml:space="preserve">                                                                       </w:t>
+      </w:r>
+      <w:r>
+        <w:t xml:space="preserve">           </w:t>
+      </w:r>
+      <w:r>
         <w:t>Name of the</w:t>
       </w:r>
       <w:r>
@@ -2925,17 +2845,33 @@
           <w:sz w:val="28"/>
         </w:rPr>
       </w:pPr>
+      <w:proofErr w:type="spellStart"/>
       <w:r>
         <w:rPr>
           <w:i/>
           <w:sz w:val="28"/>
         </w:rPr>
-        <w:t>ii</w:t>
-      </w:r>
-    </w:p>
-    <w:p>
-      <w:pPr>
-        <w:spacing w:line="200" w:lineRule="exact"/>
+        <w:t>I</w:t>
+      </w:r>
+      <w:r>
+        <w:rPr>
+          <w:i/>
+          <w:sz w:val="28"/>
+        </w:rPr>
+        <w:t>i</w:t>
+      </w:r>
+      <w:proofErr w:type="spellEnd"/>
+    </w:p>
+    <w:p>
+      <w:pPr>
+        <w:spacing w:line="276" w:lineRule="auto"/>
+        <w:jc w:val="center"/>
+        <w:rPr>
+          <w:b/>
+          <w:bCs/>
+          <w:sz w:val="24"/>
+          <w:szCs w:val="24"/>
+        </w:rPr>
       </w:pPr>
       <w:r>
         <w:rPr>
@@ -2946,7 +2882,7 @@
         <mc:AlternateContent>
           <mc:Choice Requires="wps">
             <w:drawing>
-              <wp:anchor distT="0" distB="0" distL="114300" distR="114300" simplePos="0" relativeHeight="251661312" behindDoc="0" locked="0" layoutInCell="1" allowOverlap="1" wp14:anchorId="0D7DBDCC" wp14:editId="2BE7055D">
+              <wp:anchor distT="0" distB="0" distL="114300" distR="114300" simplePos="0" relativeHeight="251658241" behindDoc="0" locked="0" layoutInCell="1" allowOverlap="1" wp14:anchorId="0D7DBDCC" wp14:editId="2BE7055D">
                 <wp:simplePos x="0" y="0"/>
                 <wp:positionH relativeFrom="column">
                   <wp:posOffset>1588770</wp:posOffset>
@@ -3020,7 +2956,7 @@
                 <v:stroke joinstyle="miter"/>
                 <v:path gradientshapeok="t" o:connecttype="rect"/>
               </v:shapetype>
-              <v:shape id="Text Box 57" o:spid="_x0000_s1026" type="#_x0000_t202" style="position:absolute;margin-left:125.1pt;margin-top:7.2pt;width:217.1pt;height:85.15pt;z-index:251661312;visibility:visible;mso-wrap-style:none;mso-width-percent:0;mso-height-percent:0;mso-wrap-distance-left:9pt;mso-wrap-distance-top:0;mso-wrap-distance-right:9pt;mso-wrap-distance-bottom:0;mso-position-horizontal:absolute;mso-position-horizontal-relative:text;mso-position-vertical:absolute;mso-position-vertical-relative:text;mso-width-percent:0;mso-height-percent:0;mso-width-relative:margin;mso-height-relative:margin;v-text-anchor:top" o:gfxdata="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" stroked="f">
+              <v:shape id="Text Box 57" o:spid="_x0000_s1026" type="#_x0000_t202" style="position:absolute;left:0;text-align:left;margin-left:125.1pt;margin-top:7.2pt;width:217.1pt;height:85.15pt;z-index:251658241;visibility:visible;mso-wrap-style:none;mso-width-percent:0;mso-height-percent:0;mso-wrap-distance-left:9pt;mso-wrap-distance-top:0;mso-wrap-distance-right:9pt;mso-wrap-distance-bottom:0;mso-position-horizontal:absolute;mso-position-horizontal-relative:text;mso-position-vertical:absolute;mso-position-vertical-relative:text;mso-width-percent:0;mso-height-percent:0;mso-width-relative:margin;mso-height-relative:margin;v-text-anchor:top" o:gfxdata="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" stroked="f">
                 <v:textbox style="mso-fit-shape-to-text:t">
                   <w:txbxContent>
                     <w:p/>
@@ -3031,15 +2967,395 @@
           </mc:Fallback>
         </mc:AlternateContent>
       </w:r>
+      <w:r>
+        <w:rPr>
+          <w:b/>
+          <w:bCs/>
+          <w:noProof/>
+          <w:lang w:val="en-IN" w:eastAsia="en-IN" w:bidi="ar-SA"/>
+        </w:rPr>
+        <w:t>Chapter</w:t>
+      </w:r>
+      <w:r>
+        <w:rPr>
+          <w:b/>
+          <w:bCs/>
+          <w:sz w:val="24"/>
+          <w:szCs w:val="24"/>
+        </w:rPr>
+        <w:t xml:space="preserve"> 1</w:t>
+      </w:r>
+    </w:p>
+    <w:p>
+      <w:pPr>
+        <w:spacing w:line="276" w:lineRule="auto"/>
+        <w:jc w:val="center"/>
+        <w:rPr>
+          <w:b/>
+          <w:bCs/>
+          <w:sz w:val="24"/>
+          <w:szCs w:val="24"/>
+        </w:rPr>
+      </w:pPr>
+    </w:p>
+    <w:p>
+      <w:pPr>
+        <w:spacing w:line="276" w:lineRule="auto"/>
+        <w:jc w:val="center"/>
+        <w:rPr>
+          <w:b/>
+          <w:bCs/>
+          <w:sz w:val="32"/>
+          <w:szCs w:val="32"/>
+        </w:rPr>
+      </w:pPr>
+      <w:r>
+        <w:rPr>
+          <w:b/>
+          <w:bCs/>
+          <w:sz w:val="32"/>
+          <w:szCs w:val="32"/>
+        </w:rPr>
+        <w:t>Introduction</w:t>
+      </w:r>
+    </w:p>
+    <w:p>
+      <w:pPr>
+        <w:spacing w:line="276" w:lineRule="auto"/>
+        <w:rPr>
+          <w:b/>
+          <w:bCs/>
+          <w:sz w:val="32"/>
+          <w:szCs w:val="32"/>
+        </w:rPr>
+      </w:pPr>
+    </w:p>
+    <w:p>
+      <w:pPr>
+        <w:pStyle w:val="ListParagraph"/>
+        <w:numPr>
+          <w:ilvl w:val="1"/>
+          <w:numId w:val="1"/>
+        </w:numPr>
+        <w:spacing w:line="276" w:lineRule="auto"/>
+        <w:rPr>
+          <w:sz w:val="28"/>
+          <w:szCs w:val="28"/>
+        </w:rPr>
+      </w:pPr>
+      <w:r>
+        <w:rPr>
+          <w:sz w:val="28"/>
+          <w:szCs w:val="28"/>
+        </w:rPr>
+        <w:t>Financial Security</w:t>
+      </w:r>
+    </w:p>
+    <w:p>
+      <w:pPr>
+        <w:pStyle w:val="ListParagraph"/>
+        <w:spacing w:line="200" w:lineRule="exact"/>
+        <w:ind w:left="420"/>
+        <w:rPr>
+          <w:sz w:val="28"/>
+          <w:szCs w:val="28"/>
+        </w:rPr>
+      </w:pPr>
+    </w:p>
+    <w:p>
+      <w:pPr>
+        <w:pStyle w:val="ListParagraph"/>
+        <w:spacing w:line="276" w:lineRule="auto"/>
+        <w:ind w:left="420" w:firstLine="300"/>
+        <w:jc w:val="both"/>
+        <w:rPr>
+          <w:sz w:val="24"/>
+          <w:szCs w:val="24"/>
+        </w:rPr>
+      </w:pPr>
+      <w:r>
+        <w:rPr>
+          <w:sz w:val="24"/>
+          <w:szCs w:val="24"/>
+        </w:rPr>
+        <w:t xml:space="preserve">Financial Security </w:t>
+      </w:r>
+      <w:r>
+        <w:rPr>
+          <w:sz w:val="24"/>
+          <w:szCs w:val="24"/>
+        </w:rPr>
+        <w:t xml:space="preserve">is the condition of having enough </w:t>
+      </w:r>
+      <w:r>
+        <w:rPr>
+          <w:sz w:val="24"/>
+          <w:szCs w:val="24"/>
+        </w:rPr>
+        <w:t xml:space="preserve">financial </w:t>
+      </w:r>
+      <w:r>
+        <w:rPr>
+          <w:sz w:val="24"/>
+          <w:szCs w:val="24"/>
+        </w:rPr>
+        <w:t>resources</w:t>
+      </w:r>
+      <w:r>
+        <w:rPr>
+          <w:sz w:val="24"/>
+          <w:szCs w:val="24"/>
+        </w:rPr>
+        <w:t xml:space="preserve"> </w:t>
+      </w:r>
+      <w:r>
+        <w:rPr>
+          <w:sz w:val="24"/>
+          <w:szCs w:val="24"/>
+        </w:rPr>
+        <w:t xml:space="preserve">to support </w:t>
+      </w:r>
+      <w:r>
+        <w:rPr>
+          <w:sz w:val="24"/>
+          <w:szCs w:val="24"/>
+        </w:rPr>
+        <w:t xml:space="preserve">the </w:t>
+      </w:r>
+      <w:r>
+        <w:rPr>
+          <w:sz w:val="24"/>
+          <w:szCs w:val="24"/>
+        </w:rPr>
+        <w:t xml:space="preserve">standard </w:t>
+      </w:r>
+      <w:r>
+        <w:rPr>
+          <w:sz w:val="24"/>
+          <w:szCs w:val="24"/>
+        </w:rPr>
+        <w:t xml:space="preserve">of </w:t>
+      </w:r>
+      <w:r>
+        <w:rPr>
+          <w:sz w:val="24"/>
+          <w:szCs w:val="24"/>
+        </w:rPr>
+        <w:t>living now and in the future</w:t>
+      </w:r>
+      <w:r>
+        <w:rPr>
+          <w:sz w:val="24"/>
+          <w:szCs w:val="24"/>
+        </w:rPr>
+        <w:t xml:space="preserve">, having </w:t>
+      </w:r>
+      <w:r>
+        <w:rPr>
+          <w:sz w:val="24"/>
+          <w:szCs w:val="24"/>
+        </w:rPr>
+        <w:t>considered</w:t>
+      </w:r>
+      <w:r>
+        <w:rPr>
+          <w:sz w:val="24"/>
+          <w:szCs w:val="24"/>
+        </w:rPr>
+        <w:t xml:space="preserve"> </w:t>
+      </w:r>
+      <w:r>
+        <w:rPr>
+          <w:sz w:val="24"/>
+          <w:szCs w:val="24"/>
+        </w:rPr>
+        <w:t xml:space="preserve">the cost of health and any </w:t>
+      </w:r>
+      <w:r>
+        <w:rPr>
+          <w:sz w:val="24"/>
+          <w:szCs w:val="24"/>
+        </w:rPr>
+        <w:t xml:space="preserve">upcoming </w:t>
+      </w:r>
+      <w:r>
+        <w:rPr>
+          <w:sz w:val="24"/>
+          <w:szCs w:val="24"/>
+        </w:rPr>
+        <w:t xml:space="preserve">future </w:t>
+      </w:r>
+      <w:r>
+        <w:rPr>
+          <w:sz w:val="24"/>
+          <w:szCs w:val="24"/>
+        </w:rPr>
+        <w:t>expenses.</w:t>
+      </w:r>
+    </w:p>
+    <w:p>
+      <w:pPr>
+        <w:pStyle w:val="ListParagraph"/>
+        <w:spacing w:line="200" w:lineRule="exact"/>
+        <w:jc w:val="both"/>
+        <w:rPr>
+          <w:sz w:val="28"/>
+          <w:szCs w:val="28"/>
+        </w:rPr>
+      </w:pPr>
+    </w:p>
+    <w:p>
+      <w:pPr>
+        <w:spacing w:line="200" w:lineRule="exact"/>
+        <w:rPr>
+          <w:sz w:val="28"/>
+          <w:szCs w:val="28"/>
+        </w:rPr>
+      </w:pPr>
+      <w:r>
+        <w:rPr>
+          <w:sz w:val="28"/>
+          <w:szCs w:val="28"/>
+        </w:rPr>
+        <w:t>1.1.</w:t>
+      </w:r>
+      <w:r>
+        <w:rPr>
+          <w:sz w:val="28"/>
+          <w:szCs w:val="28"/>
+        </w:rPr>
+        <w:t xml:space="preserve">1 </w:t>
+      </w:r>
     </w:p>
     <w:sectPr>
       <w:pgSz w:w="11906" w:h="16838"/>
-      <w:pgMar w:top="1440" w:right="1440" w:bottom="1440" w:left="1440" w:header="708" w:footer="708" w:gutter="0"/>
+      <w:pgMar w:top="1440" w:right="1440" w:bottom="1440" w:left="1440" w:header="709" w:footer="709" w:gutter="0"/>
       <w:cols w:space="708"/>
       <w:docGrid w:linePitch="360"/>
     </w:sectPr>
   </w:body>
 </w:document>
+</file>
+
+<file path=word/numbering.xml><?xml version="1.0" encoding="utf-8"?>
+<w:numbering xmlns:wpc="http://schemas.microsoft.com/office/word/2010/wordprocessingCanvas" xmlns:cx="http://schemas.microsoft.com/office/drawing/2014/chartex" xmlns:cx1="http://schemas.microsoft.com/office/drawing/2015/9/8/chartex" xmlns:cx2="http://schemas.microsoft.com/office/drawing/2015/10/21/chartex" xmlns:cx3="http://schemas.microsoft.com/office/drawing/2016/5/9/chartex" xmlns:cx4="http://schemas.microsoft.com/office/drawing/2016/5/10/chartex" xmlns:cx5="http://schemas.microsoft.com/office/drawing/2016/5/11/chartex" xmlns:cx6="http://schemas.microsoft.com/office/drawing/2016/5/12/chartex" xmlns:cx7="http://schemas.microsoft.com/office/drawing/2016/5/13/chartex" xmlns:cx8="http://schemas.microsoft.com/office/drawing/2016/5/14/chartex" xmlns:mc="http://schemas.openxmlformats.org/markup-compatibility/2006" xmlns:aink="http://schemas.microsoft.com/office/drawing/2016/ink" xmlns:am3d="http://schemas.microsoft.com/office/drawing/2017/model3d" xmlns:o="urn:schemas-microsoft-com:office:office" xmlns:r="http://schemas.openxmlformats.org/officeDocument/2006/relationships" xmlns:m="http://schemas.openxmlformats.org/officeDocument/2006/math" xmlns:v="urn:schemas-microsoft-com:vml" xmlns:wp14="http://schemas.microsoft.com/office/word/2010/wordprocessingDrawing" xmlns:wp="http://schemas.openxmlformats.org/drawingml/2006/wordprocessingDrawing" xmlns:w10="urn:schemas-microsoft-com:office:word" xmlns:w="http://schemas.openxmlformats.org/wordprocessingml/2006/main" xmlns:w14="http://schemas.microsoft.com/office/word/2010/wordml" xmlns:w15="http://schemas.microsoft.com/office/word/2012/wordml" xmlns:w16cex="http://schemas.microsoft.com/office/word/2018/wordml/cex" xmlns:w16cid="http://schemas.microsoft.com/office/word/2016/wordml/cid" xmlns:w16="http://schemas.microsoft.com/office/word/2018/wordml" xmlns:w16sdtdh="http://schemas.microsoft.com/office/word/2020/wordml/sdtdatahash" xmlns:w16se="http://schemas.microsoft.com/office/word/2015/wordml/symex" xmlns:wpg="http://schemas.microsoft.com/office/word/2010/wordprocessingGroup" xmlns:wpi="http://schemas.microsoft.com/office/word/2010/wordprocessingInk" xmlns:wne="http://schemas.microsoft.com/office/word/2006/wordml" xmlns:wps="http://schemas.microsoft.com/office/word/2010/wordprocessingShape" mc:Ignorable="w14 w15 w16se w16cid w16 w16cex w16sdtdh wp14">
+  <w:abstractNum w:abstractNumId="0" w15:restartNumberingAfterBreak="0">
+    <w:nsid w:val="24F03B75"/>
+    <w:multiLevelType w:val="multilevel"/>
+    <w:tmpl w:val="5A62DF42"/>
+    <w:lvl w:ilvl="0">
+      <w:start w:val="1"/>
+      <w:numFmt w:val="decimal"/>
+      <w:lvlText w:val="%1"/>
+      <w:lvlJc w:val="left"/>
+      <w:pPr>
+        <w:ind w:left="420" w:hanging="420"/>
+      </w:pPr>
+      <w:rPr>
+        <w:rFonts w:hint="default"/>
+      </w:rPr>
+    </w:lvl>
+    <w:lvl w:ilvl="1">
+      <w:start w:val="1"/>
+      <w:numFmt w:val="decimal"/>
+      <w:lvlText w:val="%1.%2"/>
+      <w:lvlJc w:val="left"/>
+      <w:pPr>
+        <w:ind w:left="420" w:hanging="420"/>
+      </w:pPr>
+      <w:rPr>
+        <w:rFonts w:hint="default"/>
+      </w:rPr>
+    </w:lvl>
+    <w:lvl w:ilvl="2">
+      <w:start w:val="1"/>
+      <w:numFmt w:val="decimal"/>
+      <w:lvlText w:val="%1.%2.%3"/>
+      <w:lvlJc w:val="left"/>
+      <w:pPr>
+        <w:ind w:left="720" w:hanging="720"/>
+      </w:pPr>
+      <w:rPr>
+        <w:rFonts w:hint="default"/>
+      </w:rPr>
+    </w:lvl>
+    <w:lvl w:ilvl="3">
+      <w:start w:val="1"/>
+      <w:numFmt w:val="decimal"/>
+      <w:lvlText w:val="%1.%2.%3.%4"/>
+      <w:lvlJc w:val="left"/>
+      <w:pPr>
+        <w:ind w:left="1080" w:hanging="1080"/>
+      </w:pPr>
+      <w:rPr>
+        <w:rFonts w:hint="default"/>
+      </w:rPr>
+    </w:lvl>
+    <w:lvl w:ilvl="4">
+      <w:start w:val="1"/>
+      <w:numFmt w:val="decimal"/>
+      <w:lvlText w:val="%1.%2.%3.%4.%5"/>
+      <w:lvlJc w:val="left"/>
+      <w:pPr>
+        <w:ind w:left="1080" w:hanging="1080"/>
+      </w:pPr>
+      <w:rPr>
+        <w:rFonts w:hint="default"/>
+      </w:rPr>
+    </w:lvl>
+    <w:lvl w:ilvl="5">
+      <w:start w:val="1"/>
+      <w:numFmt w:val="decimal"/>
+      <w:lvlText w:val="%1.%2.%3.%4.%5.%6"/>
+      <w:lvlJc w:val="left"/>
+      <w:pPr>
+        <w:ind w:left="1440" w:hanging="1440"/>
+      </w:pPr>
+      <w:rPr>
+        <w:rFonts w:hint="default"/>
+      </w:rPr>
+    </w:lvl>
+    <w:lvl w:ilvl="6">
+      <w:start w:val="1"/>
+      <w:numFmt w:val="decimal"/>
+      <w:lvlText w:val="%1.%2.%3.%4.%5.%6.%7"/>
+      <w:lvlJc w:val="left"/>
+      <w:pPr>
+        <w:ind w:left="1440" w:hanging="1440"/>
+      </w:pPr>
+      <w:rPr>
+        <w:rFonts w:hint="default"/>
+      </w:rPr>
+    </w:lvl>
+    <w:lvl w:ilvl="7">
+      <w:start w:val="1"/>
+      <w:numFmt w:val="decimal"/>
+      <w:lvlText w:val="%1.%2.%3.%4.%5.%6.%7.%8"/>
+      <w:lvlJc w:val="left"/>
+      <w:pPr>
+        <w:ind w:left="1800" w:hanging="1800"/>
+      </w:pPr>
+      <w:rPr>
+        <w:rFonts w:hint="default"/>
+      </w:rPr>
+    </w:lvl>
+    <w:lvl w:ilvl="8">
+      <w:start w:val="1"/>
+      <w:numFmt w:val="decimal"/>
+      <w:lvlText w:val="%1.%2.%3.%4.%5.%6.%7.%8.%9"/>
+      <w:lvlJc w:val="left"/>
+      <w:pPr>
+        <w:ind w:left="2160" w:hanging="2160"/>
+      </w:pPr>
+      <w:rPr>
+        <w:rFonts w:hint="default"/>
+      </w:rPr>
+    </w:lvl>
+  </w:abstractNum>
+  <w:num w:numId="1">
+    <w:abstractNumId w:val="0"/>
+  </w:num>
+</w:numbering>
 </file>
 
 <file path=word/styles.xml><?xml version="1.0" encoding="utf-8"?>
@@ -3575,6 +3891,17 @@
       <w:lang w:val="en-US" w:bidi="en-US"/>
     </w:rPr>
   </w:style>
+  <w:style w:type="paragraph" w:styleId="ListParagraph">
+    <w:name w:val="List Paragraph"/>
+    <w:basedOn w:val="Normal"/>
+    <w:uiPriority w:val="34"/>
+    <w:qFormat/>
+    <w:rsid w:val="00BF7FDA"/>
+    <w:pPr>
+      <w:ind w:left="720"/>
+      <w:contextualSpacing/>
+    </w:pPr>
+  </w:style>
 </w:styles>
 </file>
 

</xml_diff>